<commit_message>
implement control to check output accuracy
</commit_message>
<xml_diff>
--- a/Machine Learning/ML.docx
+++ b/Machine Learning/ML.docx
@@ -1034,6 +1034,34 @@
             </a:graphic>
           </wp:inline>
         </w:drawing>
+      </w:r>
+    </w:p>
+    <w:p>
+      <w:pPr>
+        <w:jc w:val="both"/>
+        <w:rPr>
+          <w:lang w:val="en-US"/>
+        </w:rPr>
+      </w:pPr>
+      <w:r>
+        <w:rPr>
+          <w:lang w:val="en-US"/>
+        </w:rPr>
+        <w:t xml:space="preserve">While selecting value of k, it can be looked at the square root of n where n is the total number of data points. Make sure that k is odd to avoid confusion between two classes of data. </w:t>
+      </w:r>
+    </w:p>
+    <w:p>
+      <w:pPr>
+        <w:jc w:val="both"/>
+        <w:rPr>
+          <w:lang w:val="en-US"/>
+        </w:rPr>
+      </w:pPr>
+      <w:r>
+        <w:rPr>
+          <w:lang w:val="en-US"/>
+        </w:rPr>
+        <w:t xml:space="preserve">KNN algorithm is efficient to use when the dataset is small, data is noise free (no random data in specific field) and it is labeled. </w:t>
       </w:r>
     </w:p>
     <w:p>

</xml_diff>